<commit_message>
updated brief and cleaned code
</commit_message>
<xml_diff>
--- a/Documentation/Heap_Map_Brief.docx
+++ b/Documentation/Heap_Map_Brief.docx
@@ -151,7 +151,13 @@
         <w:t xml:space="preserve">identifies hotspots of accidents related to icy surface conditions. </w:t>
       </w:r>
       <w:r>
-        <w:t xml:space="preserve">This example displays three areas that have multiple accidents </w:t>
+        <w:t xml:space="preserve">This example displays three </w:t>
+      </w:r>
+      <w:r>
+        <w:t>road segments</w:t>
+      </w:r>
+      <w:r>
+        <w:t xml:space="preserve"> that have multiple accidents </w:t>
       </w:r>
       <w:r>
         <w:t>due to</w:t>
@@ -195,7 +201,15 @@
         <w:t xml:space="preserve">For example, </w:t>
       </w:r>
       <w:r>
-        <w:t>when zoomed in on Columbia Pike, there is one hotspot visible at this level, but it's clear that numerous fatal crashes have occurred along this stretch of road.</w:t>
+        <w:t xml:space="preserve">when </w:t>
+      </w:r>
+      <w:proofErr w:type="gramStart"/>
+      <w:r>
+        <w:t>zoom</w:t>
+      </w:r>
+      <w:proofErr w:type="gramEnd"/>
+      <w:r>
+        <w:t xml:space="preserve"> in on Columbia Pike, there is one hotspot visible at this level, but it's clear that numerous fatal crashes have occurred along this stretch of road.</w:t>
       </w:r>
     </w:p>
     <w:p/>
@@ -812,6 +826,7 @@
   <w:style w:type="character" w:default="1" w:styleId="DefaultParagraphFont">
     <w:name w:val="Default Paragraph Font"/>
     <w:uiPriority w:val="1"/>
+    <w:semiHidden/>
     <w:unhideWhenUsed/>
   </w:style>
   <w:style w:type="table" w:default="1" w:styleId="TableNormal">

</xml_diff>